<commit_message>
Made updates to project outline
Made some things more succinct in project outline.
</commit_message>
<xml_diff>
--- a/Maze Game/Monster Maze Project.docx
+++ b/Maze Game/Monster Maze Project.docx
@@ -211,284 +211,290 @@
       <w:r>
         <w:t>If we use ammo, ammo will spawn like batteries</w:t>
       </w:r>
+    </w:p>
+    <w:p>
+      <w:pPr>
+        <w:pStyle w:val="ListParagraph"/>
+        <w:numPr>
+          <w:ilvl w:val="0"/>
+          <w:numId w:val="1"/>
+        </w:numPr>
+      </w:pPr>
+      <w:r>
+        <w:t>Add Player controls (Unity has pre-developed settings somewhere)</w:t>
+      </w:r>
+    </w:p>
+    <w:p>
+      <w:pPr>
+        <w:pStyle w:val="ListParagraph"/>
+        <w:numPr>
+          <w:ilvl w:val="1"/>
+          <w:numId w:val="1"/>
+        </w:numPr>
+      </w:pPr>
+      <w:r>
+        <w:t>WASD for player movement</w:t>
+      </w:r>
+    </w:p>
+    <w:p>
+      <w:pPr>
+        <w:pStyle w:val="ListParagraph"/>
+        <w:numPr>
+          <w:ilvl w:val="1"/>
+          <w:numId w:val="1"/>
+        </w:numPr>
+      </w:pPr>
+      <w:r>
+        <w:t>Mouse for player rotation</w:t>
+      </w:r>
+    </w:p>
+    <w:p>
+      <w:pPr>
+        <w:pStyle w:val="ListParagraph"/>
+        <w:numPr>
+          <w:ilvl w:val="1"/>
+          <w:numId w:val="1"/>
+        </w:numPr>
+      </w:pPr>
+      <w:r>
+        <w:t>Mouse left click to shoot</w:t>
+      </w:r>
+    </w:p>
+    <w:p>
+      <w:pPr>
+        <w:pStyle w:val="ListParagraph"/>
+        <w:numPr>
+          <w:ilvl w:val="1"/>
+          <w:numId w:val="1"/>
+        </w:numPr>
+      </w:pPr>
+      <w:r>
+        <w:t>(Optional) Mouse right click to throw grenade</w:t>
+      </w:r>
+    </w:p>
+    <w:p>
+      <w:pPr>
+        <w:pStyle w:val="ListParagraph"/>
+        <w:numPr>
+          <w:ilvl w:val="1"/>
+          <w:numId w:val="1"/>
+        </w:numPr>
+      </w:pPr>
+      <w:r>
+        <w:t>(Optional) Mouse scroll wheel to zoom gun (scope)</w:t>
+      </w:r>
+    </w:p>
+    <w:p>
+      <w:pPr>
+        <w:pStyle w:val="ListParagraph"/>
+        <w:numPr>
+          <w:ilvl w:val="0"/>
+          <w:numId w:val="1"/>
+        </w:numPr>
+      </w:pPr>
+      <w:r>
+        <w:t>Add Monster models and scripts (Unity Asset Store for free)</w:t>
+      </w:r>
+    </w:p>
+    <w:p>
+      <w:pPr>
+        <w:pStyle w:val="ListParagraph"/>
+        <w:numPr>
+          <w:ilvl w:val="1"/>
+          <w:numId w:val="1"/>
+        </w:numPr>
+      </w:pPr>
+      <w:r>
+        <w:t>Easily add skeletons to models (unless already attached)</w:t>
+      </w:r>
+    </w:p>
+    <w:p>
+      <w:pPr>
+        <w:pStyle w:val="ListParagraph"/>
+        <w:numPr>
+          <w:ilvl w:val="1"/>
+          <w:numId w:val="1"/>
+        </w:numPr>
+      </w:pPr>
+      <w:r>
+        <w:t>Animate skeletons (C# scripts)</w:t>
+      </w:r>
+    </w:p>
+    <w:p>
+      <w:pPr>
+        <w:pStyle w:val="ListParagraph"/>
+        <w:numPr>
+          <w:ilvl w:val="0"/>
+          <w:numId w:val="1"/>
+        </w:numPr>
+      </w:pPr>
+      <w:r>
+        <w:t>Add Music (Public domain)</w:t>
+      </w:r>
+    </w:p>
+    <w:p>
+      <w:pPr>
+        <w:pStyle w:val="ListParagraph"/>
+        <w:numPr>
+          <w:ilvl w:val="0"/>
+          <w:numId w:val="1"/>
+        </w:numPr>
+      </w:pPr>
+      <w:r>
+        <w:t>Add Cut</w:t>
+      </w:r>
+      <w:r>
+        <w:t>-</w:t>
+      </w:r>
+      <w:r>
+        <w:t>s</w:t>
+      </w:r>
+      <w:r>
+        <w:t>cenes (Intro to game, death, level completion, etc.)</w:t>
+      </w:r>
+    </w:p>
+    <w:p>
+      <w:pPr>
+        <w:pStyle w:val="ListParagraph"/>
+        <w:numPr>
+          <w:ilvl w:val="1"/>
+          <w:numId w:val="1"/>
+        </w:numPr>
+      </w:pPr>
+      <w:r>
+        <w:t xml:space="preserve">Blood-curdling noises, lots of blood drops, horror sounds, etc. </w:t>
+      </w:r>
+    </w:p>
+    <w:p>
+      <w:pPr>
+        <w:pStyle w:val="ListParagraph"/>
+        <w:numPr>
+          <w:ilvl w:val="0"/>
+          <w:numId w:val="1"/>
+        </w:numPr>
+      </w:pPr>
+      <w:r>
+        <w:t>Add GUI</w:t>
+      </w:r>
+    </w:p>
+    <w:p>
+      <w:pPr>
+        <w:pStyle w:val="ListParagraph"/>
+        <w:numPr>
+          <w:ilvl w:val="1"/>
+          <w:numId w:val="1"/>
+        </w:numPr>
+      </w:pPr>
+      <w:r>
+        <w:t>Player HUD (stats on player like ammo count, battery count, battery life timer, etc.)</w:t>
+      </w:r>
+    </w:p>
+    <w:p>
+      <w:pPr>
+        <w:pStyle w:val="ListParagraph"/>
+        <w:numPr>
+          <w:ilvl w:val="1"/>
+          <w:numId w:val="1"/>
+        </w:numPr>
+      </w:pPr>
+      <w:r>
+        <w:t>Start menu and if death, options menu to restart game, quit, etc.</w:t>
+      </w:r>
+    </w:p>
+    <w:p>
+      <w:pPr>
+        <w:pStyle w:val="ListParagraph"/>
+        <w:numPr>
+          <w:ilvl w:val="0"/>
+          <w:numId w:val="1"/>
+        </w:numPr>
+      </w:pPr>
+      <w:r>
+        <w:t>Add textures to maze</w:t>
+      </w:r>
+    </w:p>
+    <w:p>
+      <w:pPr>
+        <w:pStyle w:val="ListParagraph"/>
+        <w:numPr>
+          <w:ilvl w:val="1"/>
+          <w:numId w:val="1"/>
+        </w:numPr>
+      </w:pPr>
+      <w:r>
+        <w:lastRenderedPageBreak/>
+        <w:t>Windows 95 screensaver brick maze theme</w:t>
+      </w:r>
+    </w:p>
+    <w:p>
+      <w:pPr>
+        <w:pStyle w:val="ListParagraph"/>
+        <w:numPr>
+          <w:ilvl w:val="1"/>
+          <w:numId w:val="1"/>
+        </w:numPr>
+      </w:pPr>
+      <w:r>
+        <w:t>New 3D cool maze theme (more textured and discrete)</w:t>
+      </w:r>
+    </w:p>
+    <w:p>
+      <w:pPr>
+        <w:pStyle w:val="ListParagraph"/>
+        <w:numPr>
+          <w:ilvl w:val="0"/>
+          <w:numId w:val="1"/>
+        </w:numPr>
+      </w:pPr>
+      <w:r>
+        <w:t xml:space="preserve">Add </w:t>
+      </w:r>
+      <w:r>
+        <w:t>power ups at dead ends of maze</w:t>
+      </w:r>
+    </w:p>
+    <w:p>
+      <w:pPr>
+        <w:pStyle w:val="ListParagraph"/>
+        <w:numPr>
+          <w:ilvl w:val="1"/>
+          <w:numId w:val="1"/>
+        </w:numPr>
+      </w:pPr>
+      <w:r>
+        <w:t>Script for finding dead ends of maze</w:t>
+      </w:r>
+    </w:p>
+    <w:p>
+      <w:pPr>
+        <w:pStyle w:val="ListParagraph"/>
+        <w:numPr>
+          <w:ilvl w:val="1"/>
+          <w:numId w:val="1"/>
+        </w:numPr>
+      </w:pPr>
+      <w:r>
+        <w:t>Add power ups at these dead ends</w:t>
+      </w:r>
+    </w:p>
+    <w:p>
+      <w:pPr>
+        <w:pStyle w:val="ListParagraph"/>
+        <w:numPr>
+          <w:ilvl w:val="2"/>
+          <w:numId w:val="1"/>
+        </w:numPr>
+      </w:pPr>
+      <w:r>
+        <w:t xml:space="preserve">Power-ups include new guns, maze maps, unlimited/longer lasting batteries, unlimited ammo, </w:t>
+      </w:r>
+      <w:r>
+        <w:t xml:space="preserve">grenades, </w:t>
+      </w:r>
       <w:bookmarkStart w:id="0" w:name="_GoBack"/>
       <w:bookmarkEnd w:id="0"/>
-    </w:p>
-    <w:p>
-      <w:pPr>
-        <w:pStyle w:val="ListParagraph"/>
-        <w:numPr>
-          <w:ilvl w:val="0"/>
-          <w:numId w:val="1"/>
-        </w:numPr>
-      </w:pPr>
-      <w:r>
-        <w:t>Add Player controls (Unity has pre-developed settings somewhere)</w:t>
-      </w:r>
-    </w:p>
-    <w:p>
-      <w:pPr>
-        <w:pStyle w:val="ListParagraph"/>
-        <w:numPr>
-          <w:ilvl w:val="1"/>
-          <w:numId w:val="1"/>
-        </w:numPr>
-      </w:pPr>
-      <w:r>
-        <w:t>WASD for player movement</w:t>
-      </w:r>
-    </w:p>
-    <w:p>
-      <w:pPr>
-        <w:pStyle w:val="ListParagraph"/>
-        <w:numPr>
-          <w:ilvl w:val="1"/>
-          <w:numId w:val="1"/>
-        </w:numPr>
-      </w:pPr>
-      <w:r>
-        <w:t>Mouse for player rotation</w:t>
-      </w:r>
-    </w:p>
-    <w:p>
-      <w:pPr>
-        <w:pStyle w:val="ListParagraph"/>
-        <w:numPr>
-          <w:ilvl w:val="1"/>
-          <w:numId w:val="1"/>
-        </w:numPr>
-      </w:pPr>
-      <w:r>
-        <w:t>Mouse left click to shoot</w:t>
-      </w:r>
-    </w:p>
-    <w:p>
-      <w:pPr>
-        <w:pStyle w:val="ListParagraph"/>
-        <w:numPr>
-          <w:ilvl w:val="1"/>
-          <w:numId w:val="1"/>
-        </w:numPr>
-      </w:pPr>
-      <w:r>
-        <w:t>(Optional) Mouse right click to throw grenade</w:t>
-      </w:r>
-    </w:p>
-    <w:p>
-      <w:pPr>
-        <w:pStyle w:val="ListParagraph"/>
-        <w:numPr>
-          <w:ilvl w:val="1"/>
-          <w:numId w:val="1"/>
-        </w:numPr>
-      </w:pPr>
-      <w:r>
-        <w:t>(Optional) Mouse scroll wheel to zoom gun (scope)</w:t>
-      </w:r>
-    </w:p>
-    <w:p>
-      <w:pPr>
-        <w:pStyle w:val="ListParagraph"/>
-        <w:numPr>
-          <w:ilvl w:val="0"/>
-          <w:numId w:val="1"/>
-        </w:numPr>
-      </w:pPr>
-      <w:r>
-        <w:t>Add Monster models and scripts (Unity Asset Store for free)</w:t>
-      </w:r>
-    </w:p>
-    <w:p>
-      <w:pPr>
-        <w:pStyle w:val="ListParagraph"/>
-        <w:numPr>
-          <w:ilvl w:val="1"/>
-          <w:numId w:val="1"/>
-        </w:numPr>
-      </w:pPr>
-      <w:r>
-        <w:t>Easily add skeletons to models (unless already attached)</w:t>
-      </w:r>
-    </w:p>
-    <w:p>
-      <w:pPr>
-        <w:pStyle w:val="ListParagraph"/>
-        <w:numPr>
-          <w:ilvl w:val="1"/>
-          <w:numId w:val="1"/>
-        </w:numPr>
-      </w:pPr>
-      <w:r>
-        <w:t>Animate skeletons (C# scripts)</w:t>
-      </w:r>
-    </w:p>
-    <w:p>
-      <w:pPr>
-        <w:pStyle w:val="ListParagraph"/>
-        <w:numPr>
-          <w:ilvl w:val="0"/>
-          <w:numId w:val="1"/>
-        </w:numPr>
-      </w:pPr>
-      <w:r>
-        <w:t>Add Music (Public domain)</w:t>
-      </w:r>
-    </w:p>
-    <w:p>
-      <w:pPr>
-        <w:pStyle w:val="ListParagraph"/>
-        <w:numPr>
-          <w:ilvl w:val="0"/>
-          <w:numId w:val="1"/>
-        </w:numPr>
-      </w:pPr>
-      <w:r>
-        <w:t>Add Cut</w:t>
-      </w:r>
-      <w:r>
-        <w:t>-</w:t>
-      </w:r>
-      <w:r>
-        <w:t>s</w:t>
-      </w:r>
-      <w:r>
-        <w:t>cenes (Intro to game, death, level completion, etc.)</w:t>
-      </w:r>
-    </w:p>
-    <w:p>
-      <w:pPr>
-        <w:pStyle w:val="ListParagraph"/>
-        <w:numPr>
-          <w:ilvl w:val="1"/>
-          <w:numId w:val="1"/>
-        </w:numPr>
-      </w:pPr>
-      <w:r>
-        <w:t xml:space="preserve">Blood-curdling noises, lots of blood drops, horror sounds, etc. </w:t>
-      </w:r>
-    </w:p>
-    <w:p>
-      <w:pPr>
-        <w:pStyle w:val="ListParagraph"/>
-        <w:numPr>
-          <w:ilvl w:val="0"/>
-          <w:numId w:val="1"/>
-        </w:numPr>
-      </w:pPr>
-      <w:r>
-        <w:t>Add GUI</w:t>
-      </w:r>
-    </w:p>
-    <w:p>
-      <w:pPr>
-        <w:pStyle w:val="ListParagraph"/>
-        <w:numPr>
-          <w:ilvl w:val="1"/>
-          <w:numId w:val="1"/>
-        </w:numPr>
-      </w:pPr>
-      <w:r>
-        <w:t>Player HUD (stats on player like ammo count, battery count, battery life timer, etc.)</w:t>
-      </w:r>
-    </w:p>
-    <w:p>
-      <w:pPr>
-        <w:pStyle w:val="ListParagraph"/>
-        <w:numPr>
-          <w:ilvl w:val="1"/>
-          <w:numId w:val="1"/>
-        </w:numPr>
-      </w:pPr>
-      <w:r>
-        <w:t>Start menu and if death, options menu to restart game, quit, etc.</w:t>
-      </w:r>
-    </w:p>
-    <w:p>
-      <w:pPr>
-        <w:pStyle w:val="ListParagraph"/>
-        <w:numPr>
-          <w:ilvl w:val="0"/>
-          <w:numId w:val="1"/>
-        </w:numPr>
-      </w:pPr>
-      <w:r>
-        <w:t>Add textures to maze</w:t>
-      </w:r>
-    </w:p>
-    <w:p>
-      <w:pPr>
-        <w:pStyle w:val="ListParagraph"/>
-        <w:numPr>
-          <w:ilvl w:val="1"/>
-          <w:numId w:val="1"/>
-        </w:numPr>
-      </w:pPr>
-      <w:r>
-        <w:lastRenderedPageBreak/>
-        <w:t>Windows 95 screensaver brick maze theme</w:t>
-      </w:r>
-    </w:p>
-    <w:p>
-      <w:pPr>
-        <w:pStyle w:val="ListParagraph"/>
-        <w:numPr>
-          <w:ilvl w:val="1"/>
-          <w:numId w:val="1"/>
-        </w:numPr>
-      </w:pPr>
-      <w:r>
-        <w:t>New 3D cool maze theme (more textured and discrete)</w:t>
-      </w:r>
-    </w:p>
-    <w:p>
-      <w:pPr>
-        <w:pStyle w:val="ListParagraph"/>
-        <w:numPr>
-          <w:ilvl w:val="0"/>
-          <w:numId w:val="1"/>
-        </w:numPr>
-      </w:pPr>
-      <w:r>
-        <w:t xml:space="preserve">Add </w:t>
-      </w:r>
-      <w:r>
-        <w:t>power ups at dead ends of maze</w:t>
-      </w:r>
-    </w:p>
-    <w:p>
-      <w:pPr>
-        <w:pStyle w:val="ListParagraph"/>
-        <w:numPr>
-          <w:ilvl w:val="1"/>
-          <w:numId w:val="1"/>
-        </w:numPr>
-      </w:pPr>
-      <w:r>
-        <w:t>Script for finding dead ends of maze</w:t>
-      </w:r>
-    </w:p>
-    <w:p>
-      <w:pPr>
-        <w:pStyle w:val="ListParagraph"/>
-        <w:numPr>
-          <w:ilvl w:val="1"/>
-          <w:numId w:val="1"/>
-        </w:numPr>
-      </w:pPr>
-      <w:r>
-        <w:t>Add power ups at these dead ends</w:t>
-      </w:r>
-    </w:p>
-    <w:p>
-      <w:pPr>
-        <w:pStyle w:val="ListParagraph"/>
-        <w:numPr>
-          <w:ilvl w:val="2"/>
-          <w:numId w:val="1"/>
-        </w:numPr>
-      </w:pPr>
-      <w:r>
-        <w:t>Power-ups include new guns, maze maps, unlimited/longer lasting batteries, unlimited ammo, invincibility, etc.</w:t>
+      <w:r>
+        <w:t>invincibility, etc.</w:t>
       </w:r>
     </w:p>
     <w:p>

</xml_diff>